<commit_message>
MainV9: 1. Add new features in csv output file, such as subject, school name, paper type 2. Fixed a bug previously which caused issues with multiple processing of PDF Files 3. Added a new feature to detect and print blank lines 4. Added Accuracy Tracking for qn numbers and image output
</commit_message>
<xml_diff>
--- a/imagetotexttests/pythoncode/opencv/OutputDocuments/P6_Science_SA2_2017_Red_Swastika_Exam_Papers/pg_39_P6_Science_SA2_2017_Red_Swastika_Exam_Papers.docx
+++ b/imagetotexttests/pythoncode/opencv/OutputDocuments/P6_Science_SA2_2017_Red_Swastika_Exam_Papers/pg_39_P6_Science_SA2_2017_Red_Swastika_Exam_Papers.docx
@@ -20,7 +20,7 @@
               <a:graphicData uri="http://schemas.openxmlformats.org/drawingml/2006/picture">
                 <pic:pic>
                   <pic:nvPicPr>
-                    <pic:cNvPr id="0" name="482.jpg"/>
+                    <pic:cNvPr id="0" name="103.jpg"/>
                     <pic:cNvPicPr/>
                   </pic:nvPicPr>
                   <pic:blipFill>
@@ -77,7 +77,7 @@
               <a:graphicData uri="http://schemas.openxmlformats.org/drawingml/2006/picture">
                 <pic:pic>
                   <pic:nvPicPr>
-                    <pic:cNvPr id="0" name="481.jpg"/>
+                    <pic:cNvPr id="0" name="102.jpg"/>
                     <pic:cNvPicPr/>
                   </pic:nvPicPr>
                   <pic:blipFill>

</xml_diff>